<commit_message>
updates to cv and also styling and some copy
</commit_message>
<xml_diff>
--- a/img/portfolio/AidanJReidGDev.CV.docx
+++ b/img/portfolio/AidanJReidGDev.CV.docx
@@ -77,13 +77,52 @@
         <w:t xml:space="preserve"> in 2018,</w:t>
       </w:r>
       <w:r>
-        <w:t xml:space="preserve"> I decided to reskill and pursue a career as a software developer. I am currently seeking roles in web</w:t>
-      </w:r>
-      <w:r>
-        <w:t>/</w:t>
-      </w:r>
-      <w:r>
-        <w:t>software development.</w:t>
+        <w:t xml:space="preserve"> I decided to reskill and pursue </w:t>
+      </w:r>
+      <w:r>
+        <w:t xml:space="preserve">technical roles </w:t>
+      </w:r>
+      <w:r>
+        <w:t>while completing</w:t>
+      </w:r>
+      <w:r>
+        <w:t xml:space="preserve"> </w:t>
+      </w:r>
+      <w:r>
+        <w:t>back to back diplomas</w:t>
+      </w:r>
+      <w:r>
+        <w:t xml:space="preserve"> </w:t>
+      </w:r>
+      <w:r>
+        <w:t>in</w:t>
+      </w:r>
+      <w:r>
+        <w:t xml:space="preserve"> </w:t>
+      </w:r>
+      <w:r>
+        <w:t>‘</w:t>
+      </w:r>
+      <w:r>
+        <w:t>Full Stack Software Development</w:t>
+      </w:r>
+      <w:r>
+        <w:t>’</w:t>
+      </w:r>
+      <w:r>
+        <w:t xml:space="preserve"> &amp; </w:t>
+      </w:r>
+      <w:r>
+        <w:t>‘</w:t>
+      </w:r>
+      <w:r>
+        <w:t>Computer Science</w:t>
+      </w:r>
+      <w:r>
+        <w:t>’</w:t>
+      </w:r>
+      <w:r>
+        <w:t>.</w:t>
       </w:r>
     </w:p>
     <w:p/>
@@ -168,9 +207,15 @@
         <w:t xml:space="preserve">, </w:t>
       </w:r>
       <w:r>
+        <w:t xml:space="preserve">WordPress, </w:t>
+      </w:r>
+      <w:r>
         <w:t xml:space="preserve">Java, </w:t>
       </w:r>
       <w:r>
+        <w:t xml:space="preserve">Python, </w:t>
+      </w:r>
+      <w:r>
         <w:t>JavaScript</w:t>
       </w:r>
       <w:r>
@@ -198,7 +243,10 @@
         <w:t>PostgreSQL</w:t>
       </w:r>
       <w:r>
-        <w:t xml:space="preserve">, </w:t>
+        <w:t>,</w:t>
+      </w:r>
+      <w:r>
+        <w:t xml:space="preserve"> </w:t>
       </w:r>
       <w:r>
         <w:t xml:space="preserve">Python </w:t>
@@ -249,40 +297,46 @@
           <w:u w:val="single"/>
           <w:shd w:val="clear" w:color="auto" w:fill="FFFFFF"/>
         </w:rPr>
-        <w:t>CARAGON</w:t>
-      </w:r>
-      <w:r>
-        <w:tab/>
-      </w:r>
-      <w:r>
-        <w:tab/>
-      </w:r>
-      <w:r>
-        <w:tab/>
-      </w:r>
-      <w:r>
-        <w:tab/>
-      </w:r>
-      <w:r>
-        <w:tab/>
-      </w:r>
-      <w:r>
-        <w:tab/>
-      </w:r>
-      <w:r>
-        <w:tab/>
-      </w:r>
-      <w:r>
-        <w:tab/>
-      </w:r>
-      <w:r>
-        <w:t>JULY</w:t>
-      </w:r>
-      <w:r>
-        <w:t xml:space="preserve"> 2020 – </w:t>
-      </w:r>
-      <w:r>
-        <w:t>MAY 2021</w:t>
+        <w:t>PROACTIVE</w:t>
+      </w:r>
+      <w:r>
+        <w:tab/>
+      </w:r>
+      <w:r>
+        <w:tab/>
+      </w:r>
+      <w:r>
+        <w:tab/>
+      </w:r>
+      <w:r>
+        <w:tab/>
+      </w:r>
+      <w:r>
+        <w:tab/>
+      </w:r>
+      <w:r>
+        <w:tab/>
+      </w:r>
+      <w:r>
+        <w:tab/>
+      </w:r>
+      <w:r>
+        <w:tab/>
+      </w:r>
+      <w:r>
+        <w:t>AUG</w:t>
+      </w:r>
+      <w:r>
+        <w:t xml:space="preserve"> 202</w:t>
+      </w:r>
+      <w:r>
+        <w:t>1</w:t>
+      </w:r>
+      <w:r>
+        <w:t xml:space="preserve"> – </w:t>
+      </w:r>
+      <w:r>
+        <w:t>CURRENT</w:t>
       </w:r>
       <w:r>
         <w:br/>
@@ -292,14 +346,7 @@
           <w:i/>
           <w:iCs/>
         </w:rPr>
-        <w:t>IT Technician</w:t>
-      </w:r>
-      <w:r>
-        <w:rPr>
-          <w:i/>
-          <w:iCs/>
-        </w:rPr>
-        <w:t>/Front-End Developer</w:t>
+        <w:t>Frontend Developer/Writer</w:t>
       </w:r>
     </w:p>
     <w:p>
@@ -311,10 +358,13 @@
         </w:numPr>
       </w:pPr>
       <w:r>
-        <w:t>Remote installation of ETL software on client sites</w:t>
-      </w:r>
-      <w:r>
-        <w:t>.</w:t>
+        <w:t xml:space="preserve">Design and creation of websites on various </w:t>
+      </w:r>
+      <w:r>
+        <w:t xml:space="preserve">CMS </w:t>
+      </w:r>
+      <w:r>
+        <w:t>platforms including WordPress, Joomla as well as from scratch using HTML/CSS and JavaScript.</w:t>
       </w:r>
     </w:p>
     <w:p>
@@ -326,7 +376,7 @@
         </w:numPr>
       </w:pPr>
       <w:r>
-        <w:t>Quality assurance on daily data extractions and troubleshooting to identify issues.</w:t>
+        <w:t>Creation of content for both social media and blogs both inhouse and for clients.</w:t>
       </w:r>
     </w:p>
     <w:p>
@@ -338,7 +388,7 @@
         </w:numPr>
       </w:pPr>
       <w:r>
-        <w:t>Using SQL and Big Query for compilation and search queries.</w:t>
+        <w:t>Troubleshooting and support for site migration and technical issues.</w:t>
       </w:r>
     </w:p>
     <w:p>
@@ -350,28 +400,7 @@
         </w:numPr>
       </w:pPr>
       <w:r>
-        <w:t xml:space="preserve">Designing portal </w:t>
-      </w:r>
-      <w:r>
-        <w:t xml:space="preserve">and dynamic data </w:t>
-      </w:r>
-      <w:r>
-        <w:t xml:space="preserve">capture </w:t>
-      </w:r>
-      <w:r>
-        <w:t>forms</w:t>
-      </w:r>
-      <w:r>
-        <w:t xml:space="preserve"> (HTML, CSS) of</w:t>
-      </w:r>
-      <w:r>
-        <w:t xml:space="preserve"> </w:t>
-      </w:r>
-      <w:r>
-        <w:t>end-user information</w:t>
-      </w:r>
-      <w:r>
-        <w:t>.</w:t>
+        <w:t>Maintenance and upkeep of sites through plugin updates and ensuring security protocols are applied.</w:t>
       </w:r>
     </w:p>
     <w:p>
@@ -383,10 +412,80 @@
         </w:numPr>
       </w:pPr>
       <w:r>
-        <w:t>Deliver product training and onboarding of clients and new customers</w:t>
-      </w:r>
-      <w:r>
-        <w:t>.</w:t>
+        <w:t>Theme builds on WordPress and leveraging the use of many plugins for site customisation suited to client request, e.g. JetEngine, Elementor, WP Bakery Builder.</w:t>
+      </w:r>
+    </w:p>
+    <w:p>
+      <w:pPr>
+        <w:rPr>
+          <w:rFonts w:ascii="Cambria Math" w:hAnsi="Cambria Math" w:cs="Cambria Math"/>
+          <w:b/>
+          <w:bCs/>
+          <w:u w:val="single"/>
+          <w:shd w:val="clear" w:color="auto" w:fill="FFFFFF"/>
+        </w:rPr>
+      </w:pPr>
+    </w:p>
+    <w:p>
+      <w:r>
+        <w:rPr>
+          <w:rFonts w:ascii="Cambria Math" w:hAnsi="Cambria Math" w:cs="Cambria Math"/>
+          <w:b/>
+          <w:bCs/>
+          <w:u w:val="single"/>
+          <w:shd w:val="clear" w:color="auto" w:fill="FFFFFF"/>
+        </w:rPr>
+        <w:t>CARAGON</w:t>
+      </w:r>
+      <w:r>
+        <w:tab/>
+      </w:r>
+      <w:r>
+        <w:tab/>
+      </w:r>
+      <w:r>
+        <w:tab/>
+      </w:r>
+      <w:r>
+        <w:tab/>
+      </w:r>
+      <w:r>
+        <w:tab/>
+      </w:r>
+      <w:r>
+        <w:tab/>
+      </w:r>
+      <w:r>
+        <w:tab/>
+      </w:r>
+      <w:r>
+        <w:tab/>
+      </w:r>
+      <w:r>
+        <w:t>JULY</w:t>
+      </w:r>
+      <w:r>
+        <w:t xml:space="preserve"> 2020 – </w:t>
+      </w:r>
+      <w:r>
+        <w:t>MAY 2021</w:t>
+      </w:r>
+      <w:r>
+        <w:br/>
+      </w:r>
+      <w:r>
+        <w:rPr>
+          <w:i/>
+          <w:iCs/>
+        </w:rPr>
+        <w:t>IT Technician</w:t>
+      </w:r>
+      <w:r>
+        <w:rPr>
+          <w:i/>
+          <w:iCs/>
+        </w:rPr>
+        <w:t>/Front-End Developer</w:t>
       </w:r>
     </w:p>
     <w:p>
@@ -398,84 +497,10 @@
         </w:numPr>
       </w:pPr>
       <w:r>
-        <w:t>Utilising Syncfusion JavaScript components and integrating into our product design.</w:t>
-      </w:r>
-    </w:p>
-    <w:p/>
-    <w:p>
-      <w:r>
-        <w:rPr>
-          <w:b/>
-          <w:bCs/>
-          <w:u w:val="single"/>
-        </w:rPr>
-        <w:t>CODE INSTITUTE</w:t>
-      </w:r>
-      <w:r>
-        <w:tab/>
-      </w:r>
-      <w:r>
-        <w:tab/>
-      </w:r>
-      <w:r>
-        <w:tab/>
-      </w:r>
-      <w:r>
-        <w:tab/>
-      </w:r>
-      <w:r>
-        <w:tab/>
-      </w:r>
-      <w:r>
-        <w:tab/>
-      </w:r>
-      <w:r>
-        <w:tab/>
-        <w:t>JUNE 2019 – JUNE 2020</w:t>
-      </w:r>
-      <w:r>
-        <w:br/>
-      </w:r>
-      <w:r>
-        <w:rPr>
-          <w:i/>
-          <w:iCs/>
-        </w:rPr>
-        <w:t>Full Stack Software Developer (Student)</w:t>
-      </w:r>
-    </w:p>
-    <w:p>
-      <w:r>
-        <w:rPr>
-          <w:b/>
-          <w:bCs/>
-        </w:rPr>
-        <w:t>Diploma</w:t>
-      </w:r>
-      <w:r>
-        <w:t xml:space="preserve"> covering the following modules:</w:t>
-      </w:r>
-    </w:p>
-    <w:p>
-      <w:r>
-        <w:t>HTML Fundamentals, CSS Fundamentals, User Centric Frontend Development, JavaScript Fundamentals, Interactive Frontend Development, Python Fundamentals, Practical Python, Data Centric Development, Full Stack Frameworks with Django.</w:t>
-      </w:r>
-    </w:p>
-    <w:p>
-      <w:pPr>
-        <w:rPr>
-          <w:i/>
-          <w:iCs/>
-          <w:u w:val="single"/>
-        </w:rPr>
-      </w:pPr>
-      <w:r>
-        <w:rPr>
-          <w:i/>
-          <w:iCs/>
-          <w:u w:val="single"/>
-        </w:rPr>
-        <w:t>Milestone Projects:</w:t>
+        <w:t>Remote installation of ETL software on client sites</w:t>
+      </w:r>
+      <w:r>
+        <w:t>.</w:t>
       </w:r>
     </w:p>
     <w:p>
@@ -483,52 +508,11 @@
         <w:pStyle w:val="ListParagraph"/>
         <w:numPr>
           <w:ilvl w:val="0"/>
-          <w:numId w:val="3"/>
+          <w:numId w:val="2"/>
         </w:numPr>
-        <w:spacing w:line="256" w:lineRule="auto"/>
-      </w:pPr>
-      <w:hyperlink r:id="rId7" w:history="1">
-        <w:r>
-          <w:rPr>
-            <w:rStyle w:val="Hyperlink"/>
-          </w:rPr>
-          <w:t>Author Website</w:t>
-        </w:r>
-      </w:hyperlink>
-      <w:r>
-        <w:t xml:space="preserve"> (User-Centric Front-End Development). </w:t>
-      </w:r>
-    </w:p>
-    <w:p>
-      <w:pPr>
-        <w:pStyle w:val="ListParagraph"/>
-        <w:numPr>
-          <w:ilvl w:val="1"/>
-          <w:numId w:val="3"/>
-        </w:numPr>
-        <w:spacing w:line="256" w:lineRule="auto"/>
-      </w:pPr>
-      <w:r>
-        <w:t>An author site to promote, market and share the fictional works of yours truly.</w:t>
-      </w:r>
-    </w:p>
-    <w:p>
-      <w:pPr>
-        <w:pStyle w:val="ListParagraph"/>
-        <w:numPr>
-          <w:ilvl w:val="1"/>
-          <w:numId w:val="3"/>
-        </w:numPr>
-        <w:spacing w:line="256" w:lineRule="auto"/>
-      </w:pPr>
-      <w:r>
-        <w:t xml:space="preserve">Built </w:t>
-      </w:r>
-      <w:r>
-        <w:t>with</w:t>
-      </w:r>
-      <w:r>
-        <w:t xml:space="preserve"> HTML and CSS using Bootstrap.</w:t>
+      </w:pPr>
+      <w:r>
+        <w:t>Quality assurance on daily data extractions and troubleshooting to identify issues.</w:t>
       </w:r>
     </w:p>
     <w:p>
@@ -536,46 +520,11 @@
         <w:pStyle w:val="ListParagraph"/>
         <w:numPr>
           <w:ilvl w:val="0"/>
-          <w:numId w:val="3"/>
+          <w:numId w:val="2"/>
         </w:numPr>
-        <w:spacing w:line="256" w:lineRule="auto"/>
-      </w:pPr>
-      <w:hyperlink r:id="rId8" w:history="1">
-        <w:r>
-          <w:rPr>
-            <w:rStyle w:val="Hyperlink"/>
-          </w:rPr>
-          <w:t>UFO Sightings Database</w:t>
-        </w:r>
-      </w:hyperlink>
-      <w:r>
-        <w:t xml:space="preserve"> (Interactive Front-End Development).</w:t>
-      </w:r>
-    </w:p>
-    <w:p>
-      <w:pPr>
-        <w:pStyle w:val="ListParagraph"/>
-        <w:numPr>
-          <w:ilvl w:val="1"/>
-          <w:numId w:val="3"/>
-        </w:numPr>
-        <w:spacing w:line="256" w:lineRule="auto"/>
-      </w:pPr>
-      <w:r>
-        <w:t>Interactive UFO database which presents accumulated data concerning UFO activity.</w:t>
-      </w:r>
-    </w:p>
-    <w:p>
-      <w:pPr>
-        <w:pStyle w:val="ListParagraph"/>
-        <w:numPr>
-          <w:ilvl w:val="1"/>
-          <w:numId w:val="3"/>
-        </w:numPr>
-        <w:spacing w:line="256" w:lineRule="auto"/>
-      </w:pPr>
-      <w:r>
-        <w:t>Built using HTML, CSS, JavaScript, Crossfilter, D3.js, DC.js and jQuery.</w:t>
+      </w:pPr>
+      <w:r>
+        <w:t>Using SQL and Big Query for compilation and search queries.</w:t>
       </w:r>
     </w:p>
     <w:p>
@@ -583,46 +532,32 @@
         <w:pStyle w:val="ListParagraph"/>
         <w:numPr>
           <w:ilvl w:val="0"/>
-          <w:numId w:val="3"/>
+          <w:numId w:val="2"/>
         </w:numPr>
-        <w:spacing w:line="256" w:lineRule="auto"/>
-      </w:pPr>
-      <w:hyperlink r:id="rId9" w:history="1">
-        <w:r>
-          <w:rPr>
-            <w:rStyle w:val="Hyperlink"/>
-          </w:rPr>
-          <w:t>Forex-Comics</w:t>
-        </w:r>
-      </w:hyperlink>
-      <w:r>
-        <w:t xml:space="preserve"> (Full-Stack Data-Centric Development). </w:t>
-      </w:r>
-    </w:p>
-    <w:p>
-      <w:pPr>
-        <w:pStyle w:val="ListParagraph"/>
-        <w:numPr>
-          <w:ilvl w:val="1"/>
-          <w:numId w:val="3"/>
-        </w:numPr>
-        <w:spacing w:line="256" w:lineRule="auto"/>
-      </w:pPr>
-      <w:r>
-        <w:t>A web platform to enable the exchange of foreign comics for language learners.</w:t>
-      </w:r>
-    </w:p>
-    <w:p>
-      <w:pPr>
-        <w:pStyle w:val="ListParagraph"/>
-        <w:numPr>
-          <w:ilvl w:val="1"/>
-          <w:numId w:val="3"/>
-        </w:numPr>
-        <w:spacing w:line="256" w:lineRule="auto"/>
-      </w:pPr>
-      <w:r>
-        <w:t>HTML, CSS using Materialize, JavaScript, jQuery, Python, Flask, Jinja and MongoDB.</w:t>
+      </w:pPr>
+      <w:r>
+        <w:t xml:space="preserve">Designing portal </w:t>
+      </w:r>
+      <w:r>
+        <w:t xml:space="preserve">and dynamic data </w:t>
+      </w:r>
+      <w:r>
+        <w:t xml:space="preserve">capture </w:t>
+      </w:r>
+      <w:r>
+        <w:t>forms</w:t>
+      </w:r>
+      <w:r>
+        <w:t xml:space="preserve"> (HTML, CSS) of</w:t>
+      </w:r>
+      <w:r>
+        <w:t xml:space="preserve"> </w:t>
+      </w:r>
+      <w:r>
+        <w:t>end-user information</w:t>
+      </w:r>
+      <w:r>
+        <w:t>.</w:t>
       </w:r>
     </w:p>
     <w:p>
@@ -630,67 +565,31 @@
         <w:pStyle w:val="ListParagraph"/>
         <w:numPr>
           <w:ilvl w:val="0"/>
-          <w:numId w:val="3"/>
+          <w:numId w:val="2"/>
         </w:numPr>
-        <w:spacing w:line="256" w:lineRule="auto"/>
-      </w:pPr>
-      <w:hyperlink r:id="rId10" w:history="1">
-        <w:r>
-          <w:rPr>
-            <w:rStyle w:val="Hyperlink"/>
-          </w:rPr>
-          <w:t>eCommerce Massage Site</w:t>
-        </w:r>
-      </w:hyperlink>
-      <w:r>
-        <w:t xml:space="preserve"> (Full-Stack Framework w/ Django).</w:t>
+      </w:pPr>
+      <w:r>
+        <w:t>Deliver product training and onboarding of clients and new customers</w:t>
+      </w:r>
+      <w:r>
+        <w:t>.</w:t>
       </w:r>
     </w:p>
     <w:p>
       <w:pPr>
         <w:pStyle w:val="ListParagraph"/>
         <w:numPr>
-          <w:ilvl w:val="1"/>
-          <w:numId w:val="3"/>
+          <w:ilvl w:val="0"/>
+          <w:numId w:val="2"/>
         </w:numPr>
-        <w:spacing w:line="256" w:lineRule="auto"/>
-      </w:pPr>
-      <w:r>
-        <w:t>A dynamic e-commerce massage site with user login</w:t>
-      </w:r>
-    </w:p>
-    <w:p>
-      <w:pPr>
-        <w:pStyle w:val="ListParagraph"/>
-        <w:numPr>
-          <w:ilvl w:val="1"/>
-          <w:numId w:val="3"/>
-        </w:numPr>
-        <w:spacing w:line="256" w:lineRule="auto"/>
-      </w:pPr>
-      <w:r>
-        <w:t>Built using HTML, CSS, Python, Amazon S3, Gunicorn, Pillow, Django, Heroku, PostgreSQL, Travis CI, Stripe API and jQuery.</w:t>
-      </w:r>
-    </w:p>
-    <w:p>
-      <w:r>
-        <w:t xml:space="preserve">Other self-built projects can be found on my </w:t>
-      </w:r>
-      <w:hyperlink r:id="rId11" w:history="1">
-        <w:r>
-          <w:rPr>
-            <w:rStyle w:val="Hyperlink"/>
-          </w:rPr>
-          <w:t>portfolio site</w:t>
-        </w:r>
-      </w:hyperlink>
-      <w:r>
-        <w:t xml:space="preserve">. </w:t>
+      </w:pPr>
+      <w:r>
+        <w:t>Utilising Syncfusion JavaScript components and integrating into our product design.</w:t>
       </w:r>
     </w:p>
     <w:p/>
     <w:p>
-      <w:r>
+      <w:pPr>
         <w:rPr>
           <w:i/>
           <w:iCs/>
@@ -698,8 +597,9 @@
           <w:szCs w:val="28"/>
           <w:u w:val="single"/>
         </w:rPr>
-        <w:t>Previous 1</w:t>
-      </w:r>
+      </w:pPr>
+    </w:p>
+    <w:p>
       <w:r>
         <w:rPr>
           <w:i/>
@@ -708,7 +608,8 @@
           <w:szCs w:val="28"/>
           <w:u w:val="single"/>
         </w:rPr>
-        <w:t>2</w:t>
+        <w:lastRenderedPageBreak/>
+        <w:t>Previous 1</w:t>
       </w:r>
       <w:r>
         <w:rPr>
@@ -718,7 +619,7 @@
           <w:szCs w:val="28"/>
           <w:u w:val="single"/>
         </w:rPr>
-        <w:t xml:space="preserve"> years</w:t>
+        <w:t>2</w:t>
       </w:r>
       <w:r>
         <w:rPr>
@@ -728,6 +629,16 @@
           <w:szCs w:val="28"/>
           <w:u w:val="single"/>
         </w:rPr>
+        <w:t xml:space="preserve"> years</w:t>
+      </w:r>
+      <w:r>
+        <w:rPr>
+          <w:i/>
+          <w:iCs/>
+          <w:sz w:val="28"/>
+          <w:szCs w:val="28"/>
+          <w:u w:val="single"/>
+        </w:rPr>
         <w:br/>
       </w:r>
       <w:r>
@@ -766,9 +677,12 @@
         <w:t>Technical Writer</w:t>
       </w:r>
       <w:r>
-        <w:t xml:space="preserve">. More detail can be found on my </w:t>
-      </w:r>
-      <w:hyperlink r:id="rId12" w:history="1">
+        <w:t xml:space="preserve">. </w:t>
+      </w:r>
+      <w:r>
+        <w:t xml:space="preserve">More detail can be found on my </w:t>
+      </w:r>
+      <w:hyperlink r:id="rId7" w:history="1">
         <w:r>
           <w:rPr>
             <w:rStyle w:val="Hyperlink"/>
@@ -1119,7 +1033,7 @@
         <w:t>Computer Science</w:t>
       </w:r>
       <w:r>
-        <w:t xml:space="preserve"> (estimated completion August 2021)</w:t>
+        <w:t xml:space="preserve"> (first class honours)</w:t>
       </w:r>
     </w:p>
     <w:p>
@@ -1556,13 +1470,13 @@
       </w:rPr>
     </w:lvl>
   </w:abstractNum>
-  <w:num w:numId="1">
+  <w:num w:numId="1" w16cid:durableId="1319460826">
     <w:abstractNumId w:val="0"/>
   </w:num>
-  <w:num w:numId="2">
+  <w:num w:numId="2" w16cid:durableId="1175417078">
     <w:abstractNumId w:val="1"/>
   </w:num>
-  <w:num w:numId="3">
+  <w:num w:numId="3" w16cid:durableId="18512625">
     <w:abstractNumId w:val="0"/>
   </w:num>
 </w:numbering>

</xml_diff>